<commit_message>
:pencil2: Edited class directory name
</commit_message>
<xml_diff>
--- a/PSet1Docs/ProblemSet1.docx
+++ b/PSet1Docs/ProblemSet1.docx
@@ -114,7 +114,6 @@
       <w:r>
         <w:t xml:space="preserve">Access your home directory on </w:t>
       </w:r>
-      <w:proofErr w:type="spellStart"/>
       <w:r>
         <w:rPr>
           <w:i/>
@@ -127,7 +126,6 @@
         </w:rPr>
         <w:t>y</w:t>
       </w:r>
-      <w:proofErr w:type="spellEnd"/>
       <w:r>
         <w:rPr>
           <w:i/>
@@ -171,23 +169,7 @@
           <w:b/>
           <w:highlight w:val="lightGray"/>
         </w:rPr>
-        <w:t xml:space="preserve"> </w:t>
-      </w:r>
-      <w:proofErr w:type="spellStart"/>
-      <w:r>
-        <w:rPr>
-          <w:b/>
-          <w:highlight w:val="lightGray"/>
-        </w:rPr>
-        <w:t>passwd</w:t>
-      </w:r>
-      <w:proofErr w:type="spellEnd"/>
-      <w:r>
-        <w:rPr>
-          <w:b/>
-          <w:highlight w:val="lightGray"/>
-        </w:rPr>
-        <w:t xml:space="preserve">     </w:t>
+        <w:t xml:space="preserve"> passwd     </w:t>
       </w:r>
       <w:r>
         <w:rPr>
@@ -380,17 +362,8 @@
           <w:b/>
           <w:highlight w:val="lightGray"/>
         </w:rPr>
-        <w:t xml:space="preserve">$ </w:t>
-      </w:r>
-      <w:proofErr w:type="spellStart"/>
-      <w:r>
-        <w:rPr>
-          <w:b/>
-          <w:highlight w:val="lightGray"/>
-        </w:rPr>
-        <w:t>pwd</w:t>
-      </w:r>
-      <w:proofErr w:type="spellEnd"/>
+        <w:t>$ pwd</w:t>
+      </w:r>
       <w:r>
         <w:rPr>
           <w:highlight w:val="lightGray"/>
@@ -576,21 +549,12 @@
         </w:rPr>
         <w:t xml:space="preserve">$ </w:t>
       </w:r>
-      <w:proofErr w:type="gramStart"/>
-      <w:r>
-        <w:rPr>
-          <w:b/>
-          <w:highlight w:val="lightGray"/>
-        </w:rPr>
-        <w:t>ls  -</w:t>
-      </w:r>
-      <w:proofErr w:type="gramEnd"/>
-      <w:r>
-        <w:rPr>
-          <w:b/>
-          <w:highlight w:val="lightGray"/>
-        </w:rPr>
-        <w:t xml:space="preserve">a                                           </w:t>
+      <w:r>
+        <w:rPr>
+          <w:b/>
+          <w:highlight w:val="lightGray"/>
+        </w:rPr>
+        <w:t xml:space="preserve">ls  -a                                           </w:t>
       </w:r>
       <w:r>
         <w:rPr>
@@ -661,7 +625,6 @@
         </w:rPr>
         <w:t xml:space="preserve">$ </w:t>
       </w:r>
-      <w:proofErr w:type="gramStart"/>
       <w:r>
         <w:rPr>
           <w:b/>
@@ -669,8 +632,6 @@
         </w:rPr>
         <w:t>ls  -</w:t>
       </w:r>
-      <w:proofErr w:type="spellStart"/>
-      <w:proofErr w:type="gramEnd"/>
       <w:r>
         <w:rPr>
           <w:b/>
@@ -678,7 +639,6 @@
         </w:rPr>
         <w:t>lh</w:t>
       </w:r>
-      <w:proofErr w:type="spellEnd"/>
       <w:r>
         <w:rPr>
           <w:b/>
@@ -717,15 +677,7 @@
     <w:p>
       <w:r>
         <w:tab/>
-        <w:t>The -</w:t>
-      </w:r>
-      <w:proofErr w:type="spellStart"/>
-      <w:r>
-        <w:t>lh</w:t>
-      </w:r>
-      <w:proofErr w:type="spellEnd"/>
-      <w:r>
-        <w:t xml:space="preserve"> “options” ask for the date and size of the files, in a human readable format.</w:t>
+        <w:t>The -lh “options” ask for the date and size of the files, in a human readable format.</w:t>
       </w:r>
     </w:p>
     <w:p/>
@@ -766,14 +718,12 @@
       <w:r>
         <w:t xml:space="preserve">  </w:t>
       </w:r>
-      <w:proofErr w:type="spellStart"/>
       <w:r>
         <w:rPr>
           <w:i/>
         </w:rPr>
         <w:t>soffice</w:t>
       </w:r>
-      <w:proofErr w:type="spellEnd"/>
     </w:p>
     <w:p>
       <w:pPr>
@@ -789,21 +739,12 @@
         </w:rPr>
         <w:t xml:space="preserve">$ </w:t>
       </w:r>
-      <w:proofErr w:type="spellStart"/>
-      <w:r>
-        <w:rPr>
-          <w:b/>
-          <w:highlight w:val="lightGray"/>
-        </w:rPr>
-        <w:t>soffice</w:t>
-      </w:r>
-      <w:proofErr w:type="spellEnd"/>
-      <w:r>
-        <w:rPr>
-          <w:b/>
-          <w:highlight w:val="lightGray"/>
-        </w:rPr>
-        <w:t xml:space="preserve"> </w:t>
+      <w:r>
+        <w:rPr>
+          <w:b/>
+          <w:highlight w:val="lightGray"/>
+        </w:rPr>
+        <w:t xml:space="preserve">soffice </w:t>
       </w:r>
       <w:r>
         <w:rPr>
@@ -812,23 +753,13 @@
         </w:rPr>
         <w:t xml:space="preserve">    </w:t>
       </w:r>
-      <w:proofErr w:type="spellStart"/>
       <w:r>
         <w:rPr>
           <w:b/>
           <w:i/>
           <w:highlight w:val="lightGray"/>
         </w:rPr>
-        <w:t>username_Questionnaire_Beginning</w:t>
-      </w:r>
-      <w:proofErr w:type="spellEnd"/>
-      <w:r>
-        <w:rPr>
-          <w:b/>
-          <w:i/>
-          <w:highlight w:val="lightGray"/>
-        </w:rPr>
-        <w:t xml:space="preserve"> of Semester.docx</w:t>
+        <w:t>username_Questionnaire_Beginning of Semester.docx</w:t>
       </w:r>
       <w:r>
         <w:rPr>
@@ -950,64 +881,583 @@
         </w:rPr>
         <w:t xml:space="preserve">$ </w:t>
       </w:r>
-      <w:proofErr w:type="spellStart"/>
-      <w:proofErr w:type="gramStart"/>
-      <w:r>
-        <w:rPr>
-          <w:b/>
-          <w:highlight w:val="lightGray"/>
-        </w:rPr>
-        <w:t>mkdir</w:t>
-      </w:r>
-      <w:proofErr w:type="spellEnd"/>
-      <w:r>
-        <w:rPr>
-          <w:b/>
+      <w:r>
+        <w:rPr>
+          <w:b/>
+          <w:highlight w:val="lightGray"/>
+        </w:rPr>
+        <w:t xml:space="preserve">mkdir </w:t>
+      </w:r>
+      <w:r>
+        <w:rPr>
+          <w:b/>
+          <w:highlight w:val="lightGray"/>
+        </w:rPr>
+        <w:t>./</w:t>
+      </w:r>
+      <w:r>
+        <w:rPr>
+          <w:b/>
+          <w:highlight w:val="lightGray"/>
+        </w:rPr>
+        <w:t>PHYS105A</w:t>
+      </w:r>
+      <w:r>
+        <w:rPr>
+          <w:highlight w:val="lightGray"/>
+        </w:rPr>
+        <w:t xml:space="preserve">                                                                                                                    </w:t>
+      </w:r>
+      <w:r>
+        <w:rPr>
+          <w:color w:val="D0CECE" w:themeColor="background2" w:themeShade="E6"/>
+          <w:highlight w:val="lightGray"/>
+        </w:rPr>
+        <w:t>s</w:t>
+      </w:r>
+      <w:r>
+        <w:rPr>
+          <w:highlight w:val="lightGray"/>
+        </w:rPr>
+        <w:t xml:space="preserve">     </w:t>
+      </w:r>
+    </w:p>
+    <w:p>
+      <w:pPr>
+        <w:ind w:left="720"/>
+      </w:pPr>
+    </w:p>
+    <w:p>
+      <w:pPr>
+        <w:ind w:left="720"/>
+      </w:pPr>
+      <w:r>
+        <w:t>./ refers to the working directory.  You can also omit it and the command will still work.</w:t>
+      </w:r>
+    </w:p>
+    <w:p>
+      <w:pPr>
+        <w:ind w:left="720"/>
+      </w:pPr>
+    </w:p>
+    <w:p>
+      <w:pPr>
+        <w:ind w:left="720"/>
+      </w:pPr>
+      <w:r>
+        <w:rPr>
+          <w:b/>
+        </w:rPr>
+        <w:t xml:space="preserve">./PHYS105A is a </w:t>
+      </w:r>
+      <w:r>
+        <w:rPr>
+          <w:b/>
+          <w:i/>
+        </w:rPr>
+        <w:t>relative path</w:t>
+      </w:r>
+      <w:r>
+        <w:t xml:space="preserve">, meaning you are telling the computer where to go relative to your current location in the tree of directories.  </w:t>
+      </w:r>
+    </w:p>
+    <w:p/>
+    <w:p>
+      <w:pPr>
+        <w:pStyle w:val="ListParagraph"/>
+      </w:pPr>
+      <w:r>
+        <w:t>Check that you made the directory by listing the contents of your home directory</w:t>
+      </w:r>
+    </w:p>
+    <w:p>
+      <w:pPr>
+        <w:pStyle w:val="ListParagraph"/>
+        <w:rPr>
+          <w:highlight w:val="lightGray"/>
+        </w:rPr>
+      </w:pPr>
+      <w:r>
+        <w:rPr>
+          <w:b/>
+          <w:highlight w:val="lightGray"/>
+        </w:rPr>
+        <w:t>$ ls</w:t>
+      </w:r>
+      <w:r>
+        <w:rPr>
+          <w:highlight w:val="lightGray"/>
+        </w:rPr>
+        <w:t xml:space="preserve">                                                                                                                                                       </w:t>
+      </w:r>
+      <w:r>
+        <w:rPr>
+          <w:color w:val="D0CECE" w:themeColor="background2" w:themeShade="E6"/>
+          <w:highlight w:val="lightGray"/>
+        </w:rPr>
+        <w:t>s</w:t>
+      </w:r>
+      <w:r>
+        <w:rPr>
+          <w:highlight w:val="lightGray"/>
+        </w:rPr>
+        <w:t xml:space="preserve">     </w:t>
+      </w:r>
+    </w:p>
+    <w:p/>
+    <w:p>
+      <w:pPr>
+        <w:pStyle w:val="ListParagraph"/>
+      </w:pPr>
+      <w:r>
+        <w:t xml:space="preserve">Make a subdirectory called </w:t>
+      </w:r>
+      <w:r>
+        <w:t>Lecture1</w:t>
+      </w:r>
+      <w:r>
+        <w:t xml:space="preserve"> within this directory for today’s lesson</w:t>
+      </w:r>
+    </w:p>
+    <w:p>
+      <w:pPr>
+        <w:pStyle w:val="ListParagraph"/>
+        <w:rPr>
+          <w:highlight w:val="lightGray"/>
+        </w:rPr>
+      </w:pPr>
+      <w:r>
+        <w:rPr>
+          <w:b/>
+          <w:highlight w:val="lightGray"/>
+        </w:rPr>
+        <w:t xml:space="preserve">$ </w:t>
+      </w:r>
+      <w:r>
+        <w:rPr>
+          <w:b/>
+          <w:highlight w:val="lightGray"/>
+        </w:rPr>
+        <w:t>mkdir PHYS105A/</w:t>
+      </w:r>
+      <w:r>
+        <w:rPr>
+          <w:b/>
+          <w:highlight w:val="lightGray"/>
+        </w:rPr>
+        <w:t>Lecture1</w:t>
+      </w:r>
+      <w:r>
+        <w:rPr>
+          <w:highlight w:val="lightGray"/>
+        </w:rPr>
+        <w:t xml:space="preserve">     </w:t>
+      </w:r>
+      <w:r>
+        <w:rPr>
           <w:highlight w:val="lightGray"/>
         </w:rPr>
         <w:t xml:space="preserve"> </w:t>
       </w:r>
       <w:r>
         <w:rPr>
-          <w:b/>
-          <w:highlight w:val="lightGray"/>
-        </w:rPr>
+          <w:highlight w:val="lightGray"/>
+        </w:rPr>
+        <w:t xml:space="preserve">         </w:t>
+      </w:r>
+      <w:r>
+        <w:rPr>
+          <w:highlight w:val="lightGray"/>
+        </w:rPr>
+        <w:t xml:space="preserve">    </w:t>
+      </w:r>
+      <w:r>
+        <w:rPr>
+          <w:highlight w:val="lightGray"/>
+        </w:rPr>
+        <w:t xml:space="preserve">                                                                                   </w:t>
+      </w:r>
+      <w:r>
+        <w:rPr>
+          <w:color w:val="D0CECE" w:themeColor="background2" w:themeShade="E6"/>
+          <w:highlight w:val="lightGray"/>
+        </w:rPr>
+        <w:t>s</w:t>
+      </w:r>
+      <w:r>
+        <w:rPr>
+          <w:highlight w:val="lightGray"/>
+        </w:rPr>
+        <w:t xml:space="preserve">     </w:t>
+      </w:r>
+    </w:p>
+    <w:p/>
+    <w:p>
+      <w:r>
+        <w:tab/>
+      </w:r>
+      <w:r>
+        <w:t>Change</w:t>
+      </w:r>
+      <w:r>
+        <w:t xml:space="preserve"> the </w:t>
+      </w:r>
+      <w:r>
+        <w:t xml:space="preserve">working </w:t>
+      </w:r>
+      <w:r>
+        <w:t>directory</w:t>
+      </w:r>
+      <w:r>
+        <w:t xml:space="preserve"> (</w:t>
+      </w:r>
+      <w:r>
+        <w:rPr>
+          <w:i/>
+        </w:rPr>
+        <w:t>cd</w:t>
+      </w:r>
+      <w:r>
+        <w:t>)</w:t>
+      </w:r>
+      <w:r>
+        <w:t xml:space="preserve"> to </w:t>
+      </w:r>
+      <w:r>
+        <w:t>Lecture1</w:t>
+      </w:r>
+      <w:r>
+        <w:t xml:space="preserve"> </w:t>
+      </w:r>
+    </w:p>
+    <w:p>
+      <w:pPr>
+        <w:pStyle w:val="ListParagraph"/>
+        <w:rPr>
+          <w:highlight w:val="lightGray"/>
+        </w:rPr>
+      </w:pPr>
+      <w:r>
+        <w:rPr>
+          <w:b/>
+          <w:highlight w:val="lightGray"/>
+        </w:rPr>
+        <w:t xml:space="preserve">$ </w:t>
+      </w:r>
+      <w:r>
+        <w:rPr>
+          <w:b/>
+          <w:highlight w:val="lightGray"/>
+        </w:rPr>
+        <w:t>cd</w:t>
+      </w:r>
+      <w:r>
+        <w:rPr>
+          <w:highlight w:val="lightGray"/>
+        </w:rPr>
+        <w:t xml:space="preserve">  </w:t>
+      </w:r>
+      <w:r>
+        <w:rPr>
+          <w:b/>
+          <w:highlight w:val="lightGray"/>
+        </w:rPr>
+        <w:t>PHYS105A</w:t>
+      </w:r>
+      <w:r>
+        <w:rPr>
+          <w:b/>
+          <w:highlight w:val="lightGray"/>
+        </w:rPr>
+        <w:t>/</w:t>
+      </w:r>
+      <w:r>
+        <w:rPr>
+          <w:b/>
+          <w:highlight w:val="lightGray"/>
+        </w:rPr>
+        <w:t>Lecture1</w:t>
+      </w:r>
+      <w:r>
+        <w:rPr>
+          <w:highlight w:val="lightGray"/>
+        </w:rPr>
+        <w:t xml:space="preserve">       </w:t>
+      </w:r>
+      <w:r>
+        <w:rPr>
+          <w:highlight w:val="lightGray"/>
+        </w:rPr>
+        <w:t xml:space="preserve">       </w:t>
+      </w:r>
+      <w:r>
+        <w:rPr>
+          <w:highlight w:val="lightGray"/>
+        </w:rPr>
+        <w:t xml:space="preserve">     </w:t>
+      </w:r>
+      <w:r>
+        <w:rPr>
+          <w:highlight w:val="lightGray"/>
+        </w:rPr>
+        <w:t xml:space="preserve">       </w:t>
+      </w:r>
+      <w:r>
+        <w:rPr>
+          <w:highlight w:val="lightGray"/>
+        </w:rPr>
+        <w:t xml:space="preserve"> </w:t>
+      </w:r>
+      <w:r>
+        <w:rPr>
+          <w:highlight w:val="lightGray"/>
+        </w:rPr>
+        <w:t xml:space="preserve">                                                                                    </w:t>
+      </w:r>
+      <w:r>
+        <w:rPr>
+          <w:color w:val="D0CECE" w:themeColor="background2" w:themeShade="E6"/>
+          <w:highlight w:val="lightGray"/>
+        </w:rPr>
+        <w:t>s</w:t>
+      </w:r>
+      <w:r>
+        <w:rPr>
+          <w:highlight w:val="lightGray"/>
+        </w:rPr>
+        <w:t xml:space="preserve">     </w:t>
+      </w:r>
+    </w:p>
+    <w:p>
+      <w:pPr>
+        <w:pStyle w:val="ListParagraph"/>
+      </w:pPr>
+    </w:p>
+    <w:p>
+      <w:pPr>
+        <w:pStyle w:val="ListParagraph"/>
+      </w:pPr>
+      <w:r>
+        <w:t xml:space="preserve">Check </w:t>
+      </w:r>
+      <w:r>
+        <w:t>the</w:t>
+      </w:r>
+      <w:r>
+        <w:t xml:space="preserve"> absolute</w:t>
+      </w:r>
+      <w:r>
+        <w:t xml:space="preserve"> path</w:t>
+      </w:r>
+    </w:p>
+    <w:p>
+      <w:pPr>
+        <w:pStyle w:val="ListParagraph"/>
+        <w:rPr>
+          <w:highlight w:val="lightGray"/>
+        </w:rPr>
+      </w:pPr>
+      <w:r>
+        <w:rPr>
+          <w:b/>
+          <w:highlight w:val="lightGray"/>
+        </w:rPr>
+        <w:t xml:space="preserve">$ </w:t>
+      </w:r>
+      <w:r>
+        <w:rPr>
+          <w:b/>
+          <w:highlight w:val="lightGray"/>
+        </w:rPr>
+        <w:t>pwd</w:t>
+      </w:r>
+      <w:r>
+        <w:rPr>
+          <w:b/>
+          <w:highlight w:val="lightGray"/>
+        </w:rPr>
+        <w:t xml:space="preserve"> </w:t>
+      </w:r>
+      <w:r>
+        <w:rPr>
+          <w:highlight w:val="lightGray"/>
+        </w:rPr>
+        <w:t xml:space="preserve"> </w:t>
+      </w:r>
+      <w:r>
+        <w:rPr>
+          <w:b/>
+          <w:highlight w:val="lightGray"/>
+        </w:rPr>
+        <w:t xml:space="preserve">              </w:t>
+      </w:r>
+      <w:r>
+        <w:rPr>
+          <w:highlight w:val="lightGray"/>
+        </w:rPr>
+        <w:t xml:space="preserve">                                 </w:t>
+      </w:r>
+      <w:r>
+        <w:rPr>
+          <w:highlight w:val="lightGray"/>
+        </w:rPr>
+        <w:t xml:space="preserve">  </w:t>
+      </w:r>
+      <w:r>
+        <w:rPr>
+          <w:highlight w:val="lightGray"/>
+        </w:rPr>
+        <w:t xml:space="preserve">                                                                                              </w:t>
+      </w:r>
+      <w:r>
+        <w:rPr>
+          <w:color w:val="D0CECE" w:themeColor="background2" w:themeShade="E6"/>
+          <w:highlight w:val="lightGray"/>
+        </w:rPr>
+        <w:t>s</w:t>
+      </w:r>
+      <w:r>
+        <w:rPr>
+          <w:highlight w:val="lightGray"/>
+        </w:rPr>
+        <w:t xml:space="preserve">     </w:t>
+      </w:r>
+    </w:p>
+    <w:p/>
+    <w:p>
+      <w:pPr>
+        <w:pStyle w:val="ListParagraph"/>
+      </w:pPr>
+      <w:r>
+        <w:t xml:space="preserve">List the contents of the </w:t>
+      </w:r>
+      <w:r>
+        <w:t>PHYS105A directory</w:t>
+      </w:r>
+      <w:r>
+        <w:t>, which is one level up.</w:t>
+      </w:r>
+    </w:p>
+    <w:p>
+      <w:pPr>
+        <w:pStyle w:val="ListParagraph"/>
+        <w:rPr>
+          <w:highlight w:val="lightGray"/>
+        </w:rPr>
+      </w:pPr>
+      <w:r>
+        <w:rPr>
+          <w:b/>
+          <w:highlight w:val="lightGray"/>
+        </w:rPr>
+        <w:t>$</w:t>
+      </w:r>
+      <w:r>
+        <w:rPr>
+          <w:b/>
+          <w:highlight w:val="lightGray"/>
+        </w:rPr>
+        <w:t xml:space="preserve"> ls .. </w:t>
+      </w:r>
+      <w:r>
+        <w:rPr>
+          <w:highlight w:val="lightGray"/>
+        </w:rPr>
+        <w:t xml:space="preserve"> </w:t>
+      </w:r>
+      <w:r>
+        <w:rPr>
+          <w:b/>
+          <w:highlight w:val="lightGray"/>
+        </w:rPr>
+        <w:t xml:space="preserve">              </w:t>
+      </w:r>
+      <w:r>
+        <w:rPr>
+          <w:highlight w:val="lightGray"/>
+        </w:rPr>
+        <w:t xml:space="preserve">      </w:t>
+      </w:r>
+      <w:r>
+        <w:rPr>
+          <w:highlight w:val="lightGray"/>
+        </w:rPr>
+        <w:t xml:space="preserve">  </w:t>
+      </w:r>
+      <w:r>
+        <w:rPr>
+          <w:highlight w:val="lightGray"/>
+        </w:rPr>
+        <w:t xml:space="preserve">                           </w:t>
+      </w:r>
+      <w:r>
+        <w:rPr>
+          <w:highlight w:val="lightGray"/>
+        </w:rPr>
+        <w:t xml:space="preserve">  </w:t>
+      </w:r>
+      <w:r>
+        <w:rPr>
+          <w:highlight w:val="lightGray"/>
+        </w:rPr>
+        <w:t xml:space="preserve">                                                                                              </w:t>
+      </w:r>
+      <w:r>
+        <w:rPr>
+          <w:color w:val="D0CECE" w:themeColor="background2" w:themeShade="E6"/>
+          <w:highlight w:val="lightGray"/>
+        </w:rPr>
+        <w:t>s</w:t>
+      </w:r>
+      <w:r>
+        <w:rPr>
+          <w:highlight w:val="lightGray"/>
+        </w:rPr>
+        <w:t xml:space="preserve">     </w:t>
+      </w:r>
+    </w:p>
+    <w:p>
+      <w:pPr>
+        <w:ind w:left="720"/>
+      </w:pPr>
+    </w:p>
+    <w:p>
+      <w:pPr>
+        <w:ind w:left="720"/>
+      </w:pPr>
+      <w:r>
+        <w:t xml:space="preserve">Since </w:t>
+      </w:r>
+      <w:r>
+        <w:rPr>
+          <w:b/>
+        </w:rPr>
+        <w:t>./</w:t>
+      </w:r>
+      <w:r>
+        <w:t xml:space="preserve"> refers to the working directory </w:t>
+      </w:r>
+      <w:r>
+        <w:rPr>
+          <w:b/>
+        </w:rPr>
+        <w:t>..</w:t>
+      </w:r>
+      <w:r>
+        <w:t xml:space="preserve"> indicates the directory </w:t>
+      </w:r>
+      <w:r>
+        <w:t>one level above</w:t>
+      </w:r>
+      <w:r>
+        <w:t xml:space="preserve"> the</w:t>
+      </w:r>
+      <w:r>
+        <w:t xml:space="preserve"> working directory</w:t>
+      </w:r>
+      <w:r>
         <w:t>.</w:t>
       </w:r>
-      <w:proofErr w:type="gramEnd"/>
-      <w:r>
-        <w:rPr>
-          <w:b/>
-          <w:highlight w:val="lightGray"/>
-        </w:rPr>
-        <w:t>/</w:t>
-      </w:r>
-      <w:r>
-        <w:rPr>
-          <w:b/>
-          <w:highlight w:val="lightGray"/>
-        </w:rPr>
-        <w:t>PHYS105A</w:t>
-      </w:r>
-      <w:r>
-        <w:rPr>
-          <w:highlight w:val="lightGray"/>
-        </w:rPr>
-        <w:t xml:space="preserve">                                                                                                                    </w:t>
-      </w:r>
-      <w:r>
-        <w:rPr>
-          <w:color w:val="D0CECE" w:themeColor="background2" w:themeShade="E6"/>
-          <w:highlight w:val="lightGray"/>
-        </w:rPr>
-        <w:t>s</w:t>
-      </w:r>
-      <w:r>
-        <w:rPr>
-          <w:highlight w:val="lightGray"/>
-        </w:rPr>
-        <w:t xml:space="preserve">     </w:t>
-      </w:r>
     </w:p>
     <w:p>
       <w:pPr>
@@ -1018,624 +1468,14 @@
       <w:pPr>
         <w:ind w:left="720"/>
       </w:pPr>
-      <w:proofErr w:type="gramStart"/>
-      <w:r>
-        <w:t>./</w:t>
-      </w:r>
-      <w:proofErr w:type="gramEnd"/>
-      <w:r>
-        <w:t xml:space="preserve"> refers to the working directory.  You can also omit it and the command will still work.</w:t>
-      </w:r>
-    </w:p>
-    <w:p>
-      <w:pPr>
-        <w:ind w:left="720"/>
-      </w:pPr>
-    </w:p>
-    <w:p>
-      <w:pPr>
-        <w:ind w:left="720"/>
-      </w:pPr>
-      <w:proofErr w:type="gramStart"/>
-      <w:r>
-        <w:rPr>
-          <w:b/>
-        </w:rPr>
-        <w:t>./</w:t>
-      </w:r>
-      <w:proofErr w:type="gramEnd"/>
-      <w:r>
-        <w:rPr>
-          <w:b/>
-        </w:rPr>
-        <w:t xml:space="preserve">PHYS105A is a </w:t>
-      </w:r>
-      <w:r>
-        <w:rPr>
-          <w:b/>
-          <w:i/>
-        </w:rPr>
-        <w:t>relative path</w:t>
-      </w:r>
-      <w:r>
-        <w:t xml:space="preserve">, meaning you are telling the computer where to go relative to your current location in the tree of directories.  </w:t>
-      </w:r>
-    </w:p>
-    <w:p/>
-    <w:p>
-      <w:pPr>
-        <w:pStyle w:val="ListParagraph"/>
-      </w:pPr>
-      <w:r>
-        <w:t>Check that you made the directory by listing the contents of your home directory</w:t>
-      </w:r>
-    </w:p>
-    <w:p>
-      <w:pPr>
-        <w:pStyle w:val="ListParagraph"/>
-        <w:rPr>
-          <w:highlight w:val="lightGray"/>
-        </w:rPr>
-      </w:pPr>
-      <w:r>
-        <w:rPr>
-          <w:b/>
-          <w:highlight w:val="lightGray"/>
-        </w:rPr>
-        <w:t>$ ls</w:t>
-      </w:r>
-      <w:r>
-        <w:rPr>
-          <w:highlight w:val="lightGray"/>
-        </w:rPr>
-        <w:t xml:space="preserve">                                                                                                                                                       </w:t>
-      </w:r>
-      <w:r>
-        <w:rPr>
-          <w:color w:val="D0CECE" w:themeColor="background2" w:themeShade="E6"/>
-          <w:highlight w:val="lightGray"/>
-        </w:rPr>
-        <w:t>s</w:t>
-      </w:r>
-      <w:r>
-        <w:rPr>
-          <w:highlight w:val="lightGray"/>
-        </w:rPr>
-        <w:t xml:space="preserve">     </w:t>
-      </w:r>
-    </w:p>
-    <w:p/>
-    <w:p>
-      <w:pPr>
-        <w:pStyle w:val="ListParagraph"/>
-      </w:pPr>
-      <w:r>
-        <w:t xml:space="preserve">Make a subdirectory called </w:t>
-      </w:r>
-      <w:r>
-        <w:t>Lecture1</w:t>
-      </w:r>
-      <w:r>
-        <w:t xml:space="preserve"> within this directory for today’s lesson</w:t>
-      </w:r>
-    </w:p>
-    <w:p>
-      <w:pPr>
-        <w:pStyle w:val="ListParagraph"/>
-        <w:rPr>
-          <w:highlight w:val="lightGray"/>
-        </w:rPr>
-      </w:pPr>
-      <w:r>
-        <w:rPr>
-          <w:b/>
-          <w:highlight w:val="lightGray"/>
-        </w:rPr>
-        <w:t xml:space="preserve">$ </w:t>
-      </w:r>
-      <w:proofErr w:type="spellStart"/>
-      <w:r>
-        <w:rPr>
-          <w:b/>
-          <w:highlight w:val="lightGray"/>
-        </w:rPr>
-        <w:t>mkdir</w:t>
-      </w:r>
-      <w:proofErr w:type="spellEnd"/>
-      <w:r>
-        <w:rPr>
-          <w:b/>
-          <w:highlight w:val="lightGray"/>
-        </w:rPr>
-        <w:t xml:space="preserve"> PHYS105A/</w:t>
-      </w:r>
-      <w:r>
-        <w:rPr>
-          <w:b/>
-          <w:highlight w:val="lightGray"/>
-        </w:rPr>
-        <w:t>Lecture1</w:t>
-      </w:r>
-      <w:r>
-        <w:rPr>
-          <w:highlight w:val="lightGray"/>
-        </w:rPr>
-        <w:t xml:space="preserve">     </w:t>
-      </w:r>
-      <w:r>
-        <w:rPr>
-          <w:highlight w:val="lightGray"/>
-        </w:rPr>
-        <w:t xml:space="preserve"> </w:t>
-      </w:r>
-      <w:r>
-        <w:rPr>
-          <w:highlight w:val="lightGray"/>
-        </w:rPr>
-        <w:t xml:space="preserve">         </w:t>
-      </w:r>
-      <w:r>
-        <w:rPr>
-          <w:highlight w:val="lightGray"/>
-        </w:rPr>
-        <w:t xml:space="preserve">    </w:t>
-      </w:r>
-      <w:r>
-        <w:rPr>
-          <w:highlight w:val="lightGray"/>
-        </w:rPr>
-        <w:t xml:space="preserve">                                                                                   </w:t>
-      </w:r>
-      <w:r>
-        <w:rPr>
-          <w:color w:val="D0CECE" w:themeColor="background2" w:themeShade="E6"/>
-          <w:highlight w:val="lightGray"/>
-        </w:rPr>
-        <w:t>s</w:t>
-      </w:r>
-      <w:r>
-        <w:rPr>
-          <w:highlight w:val="lightGray"/>
-        </w:rPr>
-        <w:t xml:space="preserve">     </w:t>
-      </w:r>
-    </w:p>
-    <w:p/>
-    <w:p>
-      <w:r>
-        <w:tab/>
-      </w:r>
-      <w:r>
-        <w:t>Change</w:t>
-      </w:r>
-      <w:r>
-        <w:t xml:space="preserve"> the </w:t>
-      </w:r>
-      <w:r>
-        <w:t xml:space="preserve">working </w:t>
-      </w:r>
-      <w:r>
-        <w:t>directory</w:t>
-      </w:r>
-      <w:r>
-        <w:t xml:space="preserve"> (</w:t>
-      </w:r>
-      <w:r>
-        <w:rPr>
-          <w:i/>
-        </w:rPr>
-        <w:t>cd</w:t>
-      </w:r>
-      <w:r>
-        <w:t>)</w:t>
-      </w:r>
-      <w:r>
-        <w:t xml:space="preserve"> to </w:t>
-      </w:r>
-      <w:r>
-        <w:t>Lecture1</w:t>
-      </w:r>
-      <w:r>
-        <w:t xml:space="preserve"> </w:t>
-      </w:r>
-    </w:p>
-    <w:p>
-      <w:pPr>
-        <w:pStyle w:val="ListParagraph"/>
-        <w:rPr>
-          <w:highlight w:val="lightGray"/>
-        </w:rPr>
-      </w:pPr>
-      <w:r>
-        <w:rPr>
-          <w:b/>
-          <w:highlight w:val="lightGray"/>
-        </w:rPr>
-        <w:t xml:space="preserve">$ </w:t>
-      </w:r>
-      <w:proofErr w:type="gramStart"/>
-      <w:r>
-        <w:rPr>
-          <w:b/>
-          <w:highlight w:val="lightGray"/>
-        </w:rPr>
-        <w:t>cd</w:t>
-      </w:r>
-      <w:r>
-        <w:rPr>
-          <w:highlight w:val="lightGray"/>
-        </w:rPr>
-        <w:t xml:space="preserve">  </w:t>
-      </w:r>
-      <w:r>
-        <w:rPr>
-          <w:b/>
-          <w:highlight w:val="lightGray"/>
-        </w:rPr>
-        <w:t>PHYS</w:t>
-      </w:r>
-      <w:proofErr w:type="gramEnd"/>
-      <w:r>
-        <w:rPr>
-          <w:b/>
-          <w:highlight w:val="lightGray"/>
-        </w:rPr>
-        <w:t>105A</w:t>
-      </w:r>
-      <w:r>
-        <w:rPr>
-          <w:b/>
-          <w:highlight w:val="lightGray"/>
-        </w:rPr>
-        <w:t>/</w:t>
-      </w:r>
-      <w:r>
-        <w:rPr>
-          <w:b/>
-          <w:highlight w:val="lightGray"/>
-        </w:rPr>
-        <w:t>Lecture1</w:t>
-      </w:r>
-      <w:r>
-        <w:rPr>
-          <w:highlight w:val="lightGray"/>
-        </w:rPr>
-        <w:t xml:space="preserve">       </w:t>
-      </w:r>
-      <w:r>
-        <w:rPr>
-          <w:highlight w:val="lightGray"/>
-        </w:rPr>
-        <w:t xml:space="preserve">       </w:t>
-      </w:r>
-      <w:r>
-        <w:rPr>
-          <w:highlight w:val="lightGray"/>
-        </w:rPr>
-        <w:t xml:space="preserve">     </w:t>
-      </w:r>
-      <w:r>
-        <w:rPr>
-          <w:highlight w:val="lightGray"/>
-        </w:rPr>
-        <w:t xml:space="preserve">       </w:t>
-      </w:r>
-      <w:r>
-        <w:rPr>
-          <w:highlight w:val="lightGray"/>
-        </w:rPr>
-        <w:t xml:space="preserve"> </w:t>
-      </w:r>
-      <w:r>
-        <w:rPr>
-          <w:highlight w:val="lightGray"/>
-        </w:rPr>
-        <w:t xml:space="preserve">                                                                                    </w:t>
-      </w:r>
-      <w:r>
-        <w:rPr>
-          <w:color w:val="D0CECE" w:themeColor="background2" w:themeShade="E6"/>
-          <w:highlight w:val="lightGray"/>
-        </w:rPr>
-        <w:t>s</w:t>
-      </w:r>
-      <w:r>
-        <w:rPr>
-          <w:highlight w:val="lightGray"/>
-        </w:rPr>
-        <w:t xml:space="preserve">     </w:t>
-      </w:r>
-    </w:p>
-    <w:p>
-      <w:pPr>
-        <w:pStyle w:val="ListParagraph"/>
-      </w:pPr>
-    </w:p>
-    <w:p>
-      <w:pPr>
-        <w:pStyle w:val="ListParagraph"/>
-      </w:pPr>
-      <w:r>
-        <w:t xml:space="preserve">Check </w:t>
-      </w:r>
-      <w:r>
-        <w:t>the</w:t>
-      </w:r>
-      <w:r>
-        <w:t xml:space="preserve"> absolute</w:t>
-      </w:r>
-      <w:r>
-        <w:t xml:space="preserve"> path</w:t>
-      </w:r>
-    </w:p>
-    <w:p>
-      <w:pPr>
-        <w:pStyle w:val="ListParagraph"/>
-        <w:rPr>
-          <w:highlight w:val="lightGray"/>
-        </w:rPr>
-      </w:pPr>
-      <w:r>
-        <w:rPr>
-          <w:b/>
-          <w:highlight w:val="lightGray"/>
-        </w:rPr>
-        <w:t xml:space="preserve">$ </w:t>
-      </w:r>
-      <w:proofErr w:type="spellStart"/>
-      <w:r>
-        <w:rPr>
-          <w:b/>
-          <w:highlight w:val="lightGray"/>
-        </w:rPr>
-        <w:t>pwd</w:t>
-      </w:r>
-      <w:proofErr w:type="spellEnd"/>
-      <w:r>
-        <w:rPr>
-          <w:b/>
-          <w:highlight w:val="lightGray"/>
-        </w:rPr>
-        <w:t xml:space="preserve"> </w:t>
-      </w:r>
-      <w:r>
-        <w:rPr>
-          <w:highlight w:val="lightGray"/>
-        </w:rPr>
-        <w:t xml:space="preserve"> </w:t>
-      </w:r>
-      <w:r>
-        <w:rPr>
-          <w:b/>
-          <w:highlight w:val="lightGray"/>
-        </w:rPr>
-        <w:t xml:space="preserve">              </w:t>
-      </w:r>
-      <w:r>
-        <w:rPr>
-          <w:highlight w:val="lightGray"/>
-        </w:rPr>
-        <w:t xml:space="preserve">                                 </w:t>
-      </w:r>
-      <w:r>
-        <w:rPr>
-          <w:highlight w:val="lightGray"/>
-        </w:rPr>
-        <w:t xml:space="preserve">  </w:t>
-      </w:r>
-      <w:r>
-        <w:rPr>
-          <w:highlight w:val="lightGray"/>
-        </w:rPr>
-        <w:t xml:space="preserve">                                                                                              </w:t>
-      </w:r>
-      <w:r>
-        <w:rPr>
-          <w:color w:val="D0CECE" w:themeColor="background2" w:themeShade="E6"/>
-          <w:highlight w:val="lightGray"/>
-        </w:rPr>
-        <w:t>s</w:t>
-      </w:r>
-      <w:r>
-        <w:rPr>
-          <w:highlight w:val="lightGray"/>
-        </w:rPr>
-        <w:t xml:space="preserve">     </w:t>
-      </w:r>
-    </w:p>
-    <w:p/>
-    <w:p>
-      <w:pPr>
-        <w:pStyle w:val="ListParagraph"/>
-      </w:pPr>
-      <w:r>
-        <w:t xml:space="preserve">List the contents of the </w:t>
-      </w:r>
-      <w:r>
-        <w:t>PHYS105A directory</w:t>
-      </w:r>
-      <w:r>
-        <w:t>, which is one level up.</w:t>
-      </w:r>
-    </w:p>
-    <w:p>
-      <w:pPr>
-        <w:pStyle w:val="ListParagraph"/>
-        <w:rPr>
-          <w:highlight w:val="lightGray"/>
-        </w:rPr>
-      </w:pPr>
-      <w:r>
-        <w:rPr>
-          <w:b/>
-          <w:highlight w:val="lightGray"/>
-        </w:rPr>
-        <w:t>$</w:t>
-      </w:r>
-      <w:r>
-        <w:rPr>
-          <w:b/>
-          <w:highlight w:val="lightGray"/>
-        </w:rPr>
-        <w:t xml:space="preserve"> ls</w:t>
-      </w:r>
-      <w:proofErr w:type="gramStart"/>
-      <w:r>
-        <w:rPr>
-          <w:b/>
-          <w:highlight w:val="lightGray"/>
-        </w:rPr>
-        <w:t xml:space="preserve"> ..</w:t>
-      </w:r>
-      <w:proofErr w:type="gramEnd"/>
-      <w:r>
-        <w:rPr>
-          <w:b/>
-          <w:highlight w:val="lightGray"/>
-        </w:rPr>
-        <w:t xml:space="preserve"> </w:t>
-      </w:r>
-      <w:r>
-        <w:rPr>
-          <w:highlight w:val="lightGray"/>
-        </w:rPr>
-        <w:t xml:space="preserve"> </w:t>
-      </w:r>
-      <w:r>
-        <w:rPr>
-          <w:b/>
-          <w:highlight w:val="lightGray"/>
-        </w:rPr>
-        <w:t xml:space="preserve">              </w:t>
-      </w:r>
-      <w:r>
-        <w:rPr>
-          <w:highlight w:val="lightGray"/>
-        </w:rPr>
-        <w:t xml:space="preserve">      </w:t>
-      </w:r>
-      <w:r>
-        <w:rPr>
-          <w:highlight w:val="lightGray"/>
-        </w:rPr>
-        <w:t xml:space="preserve">  </w:t>
-      </w:r>
-      <w:r>
-        <w:rPr>
-          <w:highlight w:val="lightGray"/>
-        </w:rPr>
-        <w:t xml:space="preserve">                           </w:t>
-      </w:r>
-      <w:r>
-        <w:rPr>
-          <w:highlight w:val="lightGray"/>
-        </w:rPr>
-        <w:t xml:space="preserve">  </w:t>
-      </w:r>
-      <w:r>
-        <w:rPr>
-          <w:highlight w:val="lightGray"/>
-        </w:rPr>
-        <w:t xml:space="preserve">                                                                                              </w:t>
-      </w:r>
-      <w:r>
-        <w:rPr>
-          <w:color w:val="D0CECE" w:themeColor="background2" w:themeShade="E6"/>
-          <w:highlight w:val="lightGray"/>
-        </w:rPr>
-        <w:t>s</w:t>
-      </w:r>
-      <w:r>
-        <w:rPr>
-          <w:highlight w:val="lightGray"/>
-        </w:rPr>
-        <w:t xml:space="preserve">     </w:t>
-      </w:r>
-    </w:p>
-    <w:p>
-      <w:pPr>
-        <w:ind w:left="720"/>
-      </w:pPr>
-    </w:p>
-    <w:p>
-      <w:pPr>
-        <w:ind w:left="720"/>
-      </w:pPr>
-      <w:proofErr w:type="gramStart"/>
-      <w:r>
-        <w:t xml:space="preserve">Since </w:t>
-      </w:r>
-      <w:r>
-        <w:rPr>
-          <w:b/>
-        </w:rPr>
-        <w:t>.</w:t>
-      </w:r>
-      <w:proofErr w:type="gramEnd"/>
-      <w:r>
-        <w:rPr>
-          <w:b/>
-        </w:rPr>
-        <w:t>/</w:t>
-      </w:r>
-      <w:r>
-        <w:t xml:space="preserve"> refers to the working directory </w:t>
-      </w:r>
-      <w:r>
-        <w:rPr>
-          <w:b/>
-        </w:rPr>
-        <w:t>..</w:t>
-      </w:r>
-      <w:r>
-        <w:t xml:space="preserve"> indicates the directory </w:t>
-      </w:r>
-      <w:r>
-        <w:t>one level above</w:t>
-      </w:r>
-      <w:r>
-        <w:t xml:space="preserve"> the</w:t>
-      </w:r>
-      <w:r>
-        <w:t xml:space="preserve"> working directory</w:t>
-      </w:r>
-      <w:r>
-        <w:t>.</w:t>
-      </w:r>
-    </w:p>
-    <w:p>
-      <w:pPr>
-        <w:ind w:left="720"/>
-      </w:pPr>
-    </w:p>
-    <w:p>
-      <w:pPr>
-        <w:ind w:left="720"/>
-      </w:pPr>
-      <w:r>
-        <w:t xml:space="preserve">What would the </w:t>
-      </w:r>
-      <w:proofErr w:type="spellStart"/>
-      <w:proofErr w:type="gramStart"/>
-      <w:r>
-        <w:t>commad</w:t>
-      </w:r>
-      <w:proofErr w:type="spellEnd"/>
-      <w:r>
-        <w:t xml:space="preserve">  </w:t>
-      </w:r>
-      <w:r>
-        <w:rPr>
-          <w:b/>
-        </w:rPr>
-        <w:t>ls</w:t>
-      </w:r>
-      <w:proofErr w:type="gramEnd"/>
-      <w:r>
-        <w:rPr>
-          <w:b/>
-        </w:rPr>
-        <w:t xml:space="preserve"> ./..</w:t>
+      <w:r>
+        <w:t xml:space="preserve">What would the commad  </w:t>
+      </w:r>
+      <w:r>
+        <w:rPr>
+          <w:b/>
+        </w:rPr>
+        <w:t>ls ./..</w:t>
       </w:r>
       <w:r>
         <w:t xml:space="preserve">  do?  </w:t>
@@ -1675,18 +1515,10 @@
       </w:pPr>
       <w:r>
         <w:lastRenderedPageBreak/>
-        <w:t xml:space="preserve">Locate the class </w:t>
-      </w:r>
-      <w:proofErr w:type="gramStart"/>
-      <w:r>
-        <w:t>directory</w:t>
-      </w:r>
-      <w:r>
-        <w:t xml:space="preserve">  /</w:t>
-      </w:r>
-      <w:proofErr w:type="gramEnd"/>
-      <w:r>
-        <w:t>p105a</w:t>
+        <w:t>Locate the class directory</w:t>
+      </w:r>
+      <w:r>
+        <w:t xml:space="preserve">  /p105</w:t>
       </w:r>
     </w:p>
     <w:p>
@@ -1715,27 +1547,17 @@
         <w:ind w:firstLine="720"/>
       </w:pPr>
       <w:r>
-        <w:t xml:space="preserve">Go up one </w:t>
-      </w:r>
-      <w:proofErr w:type="gramStart"/>
-      <w:r>
-        <w:t>level  (</w:t>
-      </w:r>
-      <w:proofErr w:type="gramEnd"/>
-      <w:r>
-        <w:t xml:space="preserve">top level of your home directory: </w:t>
+        <w:t xml:space="preserve">Go up one level  (top level of your home directory: </w:t>
       </w:r>
       <w:r>
         <w:t xml:space="preserve">check with </w:t>
       </w:r>
-      <w:proofErr w:type="spellStart"/>
       <w:r>
         <w:rPr>
           <w:b/>
         </w:rPr>
         <w:t>pwd</w:t>
       </w:r>
-      <w:proofErr w:type="spellEnd"/>
       <w:r>
         <w:t>)</w:t>
       </w:r>
@@ -1759,17 +1581,8 @@
           <w:b/>
           <w:highlight w:val="lightGray"/>
         </w:rPr>
-        <w:t>cd</w:t>
-      </w:r>
-      <w:proofErr w:type="gramStart"/>
-      <w:r>
-        <w:rPr>
-          <w:b/>
-          <w:highlight w:val="lightGray"/>
-        </w:rPr>
-        <w:t xml:space="preserve"> ..</w:t>
-      </w:r>
-      <w:proofErr w:type="gramEnd"/>
+        <w:t>cd ..</w:t>
+      </w:r>
       <w:r>
         <w:rPr>
           <w:highlight w:val="lightGray"/>
@@ -1834,19 +1647,11 @@
       <w:r>
         <w:t xml:space="preserve">check with </w:t>
       </w:r>
-      <w:proofErr w:type="spellStart"/>
-      <w:r>
-        <w:rPr>
-          <w:b/>
-        </w:rPr>
-        <w:t>pwd</w:t>
-      </w:r>
-      <w:proofErr w:type="spellEnd"/>
-      <w:r>
-        <w:rPr>
-          <w:b/>
-        </w:rPr>
-        <w:t xml:space="preserve"> </w:t>
+      <w:r>
+        <w:rPr>
+          <w:b/>
+        </w:rPr>
+        <w:t xml:space="preserve">pwd </w:t>
       </w:r>
       <w:r>
         <w:t>and consult diagram</w:t>
@@ -1874,17 +1679,8 @@
           <w:b/>
           <w:highlight w:val="lightGray"/>
         </w:rPr>
-        <w:t>cd</w:t>
-      </w:r>
-      <w:proofErr w:type="gramStart"/>
-      <w:r>
-        <w:rPr>
-          <w:b/>
-          <w:highlight w:val="lightGray"/>
-        </w:rPr>
-        <w:t xml:space="preserve"> ..</w:t>
-      </w:r>
-      <w:proofErr w:type="gramEnd"/>
+        <w:t>cd ..</w:t>
+      </w:r>
       <w:r>
         <w:rPr>
           <w:highlight w:val="lightGray"/>
@@ -1951,22 +1747,15 @@
         </w:rPr>
         <w:t xml:space="preserve">$ </w:t>
       </w:r>
-      <w:proofErr w:type="gramStart"/>
-      <w:r>
-        <w:rPr>
-          <w:b/>
-          <w:highlight w:val="lightGray"/>
-        </w:rPr>
-        <w:t>cd  p</w:t>
-      </w:r>
-      <w:proofErr w:type="gramEnd"/>
-      <w:r>
-        <w:rPr>
-          <w:b/>
-          <w:highlight w:val="lightGray"/>
-        </w:rPr>
-        <w:t>105a</w:t>
-      </w:r>
+      <w:r>
+        <w:rPr>
+          <w:b/>
+          <w:highlight w:val="lightGray"/>
+        </w:rPr>
+        <w:t>cd  p105</w:t>
+      </w:r>
+      <w:bookmarkStart w:id="0" w:name="_GoBack"/>
+      <w:bookmarkEnd w:id="0"/>
       <w:r>
         <w:rPr>
           <w:highlight w:val="lightGray"/>
@@ -2039,21 +1828,12 @@
         </w:rPr>
         <w:t xml:space="preserve">$ </w:t>
       </w:r>
-      <w:proofErr w:type="spellStart"/>
-      <w:r>
-        <w:rPr>
-          <w:b/>
-          <w:highlight w:val="lightGray"/>
-        </w:rPr>
-        <w:t>pwd</w:t>
-      </w:r>
-      <w:proofErr w:type="spellEnd"/>
-      <w:r>
-        <w:rPr>
-          <w:b/>
-          <w:highlight w:val="lightGray"/>
-        </w:rPr>
-        <w:t xml:space="preserve">                     </w:t>
+      <w:r>
+        <w:rPr>
+          <w:b/>
+          <w:highlight w:val="lightGray"/>
+        </w:rPr>
+        <w:t xml:space="preserve">pwd                     </w:t>
       </w:r>
       <w:r>
         <w:rPr>
@@ -2574,13 +2354,8 @@
         <w:t>your working directory</w:t>
       </w:r>
       <w:r>
-        <w:t xml:space="preserve"> by typing ~/</w:t>
-      </w:r>
-      <w:proofErr w:type="spellStart"/>
-      <w:r>
-        <w:t>foldername</w:t>
-      </w:r>
-      <w:proofErr w:type="spellEnd"/>
+        <w:t xml:space="preserve"> by typing ~/foldername</w:t>
+      </w:r>
     </w:p>
     <w:p>
       <w:pPr>
@@ -2622,21 +2397,12 @@
         </w:rPr>
         <w:t xml:space="preserve">$ </w:t>
       </w:r>
-      <w:proofErr w:type="gramStart"/>
-      <w:r>
-        <w:rPr>
-          <w:b/>
-          <w:highlight w:val="lightGray"/>
-        </w:rPr>
-        <w:t>cd  ~</w:t>
-      </w:r>
-      <w:proofErr w:type="gramEnd"/>
-      <w:r>
-        <w:rPr>
-          <w:b/>
-          <w:highlight w:val="lightGray"/>
-        </w:rPr>
-        <w:t>/PHYS105A/</w:t>
+      <w:r>
+        <w:rPr>
+          <w:b/>
+          <w:highlight w:val="lightGray"/>
+        </w:rPr>
+        <w:t>cd  ~/PHYS105A/</w:t>
       </w:r>
       <w:r>
         <w:rPr>
@@ -2704,58 +2470,40 @@
         <w:t>Exercise: Paths and Subdirectories</w:t>
       </w:r>
       <w:r>
-        <w:t xml:space="preserve">   (cd, </w:t>
-      </w:r>
-      <w:proofErr w:type="spellStart"/>
-      <w:r>
+        <w:t xml:space="preserve">   (cd, pwd, ls, mkdir)</w:t>
+      </w:r>
+    </w:p>
+    <w:p>
+      <w:pPr>
+        <w:pStyle w:val="ListParagraph"/>
+      </w:pPr>
+      <w:r>
+        <w:t>************************************************************************</w:t>
+      </w:r>
+    </w:p>
+    <w:p>
+      <w:pPr>
+        <w:pStyle w:val="ListParagraph"/>
+      </w:pPr>
+      <w:r>
+        <w:t>You should be in the   ~/PHYS105A/</w:t>
+      </w:r>
+      <w:r>
+        <w:t>Lecture1</w:t>
+      </w:r>
+      <w:r>
+        <w:t>/ directory</w:t>
+      </w:r>
+      <w:r>
+        <w:t xml:space="preserve">   (</w:t>
+      </w:r>
+      <w:r>
+        <w:rPr>
+          <w:b/>
+          <w:i/>
+        </w:rPr>
         <w:t>pwd</w:t>
       </w:r>
-      <w:proofErr w:type="spellEnd"/>
-      <w:r>
-        <w:t xml:space="preserve">, ls, </w:t>
-      </w:r>
-      <w:proofErr w:type="spellStart"/>
-      <w:r>
-        <w:t>mkdir</w:t>
-      </w:r>
-      <w:proofErr w:type="spellEnd"/>
-      <w:r>
-        <w:t>)</w:t>
-      </w:r>
-    </w:p>
-    <w:p>
-      <w:pPr>
-        <w:pStyle w:val="ListParagraph"/>
-      </w:pPr>
-      <w:r>
-        <w:t>************************************************************************</w:t>
-      </w:r>
-    </w:p>
-    <w:p>
-      <w:pPr>
-        <w:pStyle w:val="ListParagraph"/>
-      </w:pPr>
-      <w:r>
-        <w:t>You should be in the   ~/PHYS105A/</w:t>
-      </w:r>
-      <w:r>
-        <w:t>Lecture1</w:t>
-      </w:r>
-      <w:r>
-        <w:t>/ directory</w:t>
-      </w:r>
-      <w:r>
-        <w:t xml:space="preserve">   (</w:t>
-      </w:r>
-      <w:proofErr w:type="spellStart"/>
-      <w:r>
-        <w:rPr>
-          <w:b/>
-          <w:i/>
-        </w:rPr>
-        <w:t>pwd</w:t>
-      </w:r>
-      <w:proofErr w:type="spellEnd"/>
       <w:r>
         <w:t xml:space="preserve"> to check)</w:t>
       </w:r>
@@ -2776,14 +2524,12 @@
       <w:r>
         <w:t xml:space="preserve">Use the </w:t>
       </w:r>
-      <w:proofErr w:type="spellStart"/>
       <w:r>
         <w:rPr>
           <w:i/>
         </w:rPr>
         <w:t>mkdir</w:t>
       </w:r>
-      <w:proofErr w:type="spellEnd"/>
       <w:r>
         <w:t xml:space="preserve"> command to c</w:t>
       </w:r>
@@ -3290,25 +3036,13 @@
         <w:t>:</w:t>
       </w:r>
       <w:r>
-        <w:t xml:space="preserve">   </w:t>
-      </w:r>
-      <w:proofErr w:type="spellStart"/>
-      <w:r>
-        <w:t>GoodF</w:t>
+        <w:t xml:space="preserve">   GoodF</w:t>
       </w:r>
       <w:r>
         <w:t>ile</w:t>
       </w:r>
       <w:r>
-        <w:t>Name</w:t>
-      </w:r>
-      <w:proofErr w:type="spellEnd"/>
-      <w:r>
-        <w:t xml:space="preserve">    or   </w:t>
-      </w:r>
-      <w:proofErr w:type="spellStart"/>
-      <w:r>
-        <w:t>Good_F</w:t>
+        <w:t>Name    or   Good_F</w:t>
       </w:r>
       <w:r>
         <w:t>ile</w:t>
@@ -3316,7 +3050,6 @@
       <w:r>
         <w:t>_Name</w:t>
       </w:r>
-      <w:proofErr w:type="spellEnd"/>
     </w:p>
     <w:p/>
     <w:p>
@@ -3874,21 +3607,12 @@
         </w:rPr>
         <w:t xml:space="preserve">$ </w:t>
       </w:r>
-      <w:proofErr w:type="spellStart"/>
-      <w:r>
-        <w:rPr>
-          <w:b/>
-          <w:highlight w:val="lightGray"/>
-        </w:rPr>
-        <w:t>cp</w:t>
-      </w:r>
-      <w:proofErr w:type="spellEnd"/>
-      <w:r>
-        <w:rPr>
-          <w:b/>
-          <w:highlight w:val="lightGray"/>
-        </w:rPr>
-        <w:t xml:space="preserve">  README </w:t>
+      <w:r>
+        <w:rPr>
+          <w:b/>
+          <w:highlight w:val="lightGray"/>
+        </w:rPr>
+        <w:t xml:space="preserve">cp  README </w:t>
       </w:r>
       <w:r>
         <w:rPr>
@@ -3896,7 +3620,6 @@
         </w:rPr>
         <w:t xml:space="preserve"> </w:t>
       </w:r>
-      <w:proofErr w:type="spellStart"/>
       <w:r>
         <w:rPr>
           <w:b/>
@@ -3904,7 +3627,6 @@
         </w:rPr>
         <w:t>README_copy</w:t>
       </w:r>
-      <w:proofErr w:type="spellEnd"/>
       <w:r>
         <w:rPr>
           <w:highlight w:val="lightGray"/>
@@ -4128,23 +3850,402 @@
           <w:b/>
           <w:highlight w:val="lightGray"/>
         </w:rPr>
+        <w:t xml:space="preserve"> README_copy  </w:t>
+      </w:r>
+      <w:r>
+        <w:rPr>
+          <w:b/>
+          <w:highlight w:val="lightGray"/>
+        </w:rPr>
+        <w:t xml:space="preserve"> Test1/</w:t>
+      </w:r>
+      <w:r>
+        <w:rPr>
+          <w:b/>
+          <w:highlight w:val="lightGray"/>
+        </w:rPr>
+        <w:t>README_copy2</w:t>
+      </w:r>
+      <w:r>
+        <w:rPr>
+          <w:b/>
+          <w:highlight w:val="lightGray"/>
+        </w:rPr>
+        <w:t xml:space="preserve">   </w:t>
+      </w:r>
+      <w:r>
+        <w:rPr>
+          <w:b/>
+          <w:highlight w:val="lightGray"/>
+        </w:rPr>
+        <w:t xml:space="preserve">          </w:t>
+      </w:r>
+      <w:r>
+        <w:rPr>
+          <w:highlight w:val="lightGray"/>
+        </w:rPr>
+        <w:t xml:space="preserve">   </w:t>
+      </w:r>
+      <w:r>
+        <w:rPr>
+          <w:highlight w:val="lightGray"/>
+        </w:rPr>
+        <w:t xml:space="preserve">    </w:t>
+      </w:r>
+      <w:r>
+        <w:rPr>
+          <w:highlight w:val="lightGray"/>
+        </w:rPr>
+        <w:t xml:space="preserve">                                                 </w:t>
+      </w:r>
+      <w:r>
+        <w:rPr>
+          <w:highlight w:val="lightGray"/>
+        </w:rPr>
+        <w:t xml:space="preserve">    </w:t>
+      </w:r>
+      <w:r>
+        <w:rPr>
+          <w:highlight w:val="lightGray"/>
+        </w:rPr>
+        <w:t xml:space="preserve">  </w:t>
+      </w:r>
+      <w:r>
+        <w:rPr>
+          <w:color w:val="D0CECE" w:themeColor="background2" w:themeShade="E6"/>
+          <w:highlight w:val="lightGray"/>
+        </w:rPr>
+        <w:t>s</w:t>
+      </w:r>
+    </w:p>
+    <w:p>
+      <w:pPr>
+        <w:pStyle w:val="ListParagraph"/>
+      </w:pPr>
+    </w:p>
+    <w:p>
+      <w:pPr>
+        <w:pStyle w:val="ListParagraph"/>
+      </w:pPr>
+      <w:r>
+        <w:t>Check that it is in the directory Test</w:t>
+      </w:r>
+      <w:r>
+        <w:t>1</w:t>
+      </w:r>
+      <w:r>
+        <w:t xml:space="preserve"> (list directory)</w:t>
+      </w:r>
+    </w:p>
+    <w:p>
+      <w:pPr>
+        <w:pStyle w:val="ListParagraph"/>
+        <w:rPr>
+          <w:highlight w:val="lightGray"/>
+        </w:rPr>
+      </w:pPr>
+      <w:r>
+        <w:rPr>
+          <w:b/>
+          <w:highlight w:val="lightGray"/>
+        </w:rPr>
+        <w:t xml:space="preserve">$ </w:t>
+      </w:r>
+      <w:r>
+        <w:rPr>
+          <w:b/>
+          <w:highlight w:val="lightGray"/>
+        </w:rPr>
+        <w:t>ls Test1</w:t>
+      </w:r>
+      <w:r>
+        <w:rPr>
+          <w:b/>
+          <w:highlight w:val="lightGray"/>
+        </w:rPr>
+        <w:t xml:space="preserve">       </w:t>
+      </w:r>
+      <w:r>
+        <w:rPr>
+          <w:b/>
+          <w:highlight w:val="lightGray"/>
+        </w:rPr>
+        <w:t xml:space="preserve">       </w:t>
+      </w:r>
+      <w:r>
+        <w:rPr>
+          <w:highlight w:val="lightGray"/>
+        </w:rPr>
+        <w:t xml:space="preserve">   </w:t>
+      </w:r>
+      <w:r>
+        <w:rPr>
+          <w:highlight w:val="lightGray"/>
+        </w:rPr>
+        <w:t xml:space="preserve">          </w:t>
+      </w:r>
+      <w:r>
+        <w:rPr>
+          <w:highlight w:val="lightGray"/>
+        </w:rPr>
         <w:t xml:space="preserve"> </w:t>
       </w:r>
-      <w:proofErr w:type="spellStart"/>
-      <w:r>
-        <w:rPr>
-          <w:b/>
-          <w:highlight w:val="lightGray"/>
-        </w:rPr>
-        <w:t>README_copy</w:t>
-      </w:r>
-      <w:proofErr w:type="spellEnd"/>
-      <w:r>
-        <w:rPr>
-          <w:b/>
-          <w:highlight w:val="lightGray"/>
-        </w:rPr>
-        <w:t xml:space="preserve">  </w:t>
+      <w:r>
+        <w:rPr>
+          <w:highlight w:val="lightGray"/>
+        </w:rPr>
+        <w:t xml:space="preserve">                                                                                                               </w:t>
+      </w:r>
+      <w:r>
+        <w:rPr>
+          <w:color w:val="D0CECE" w:themeColor="background2" w:themeShade="E6"/>
+          <w:highlight w:val="lightGray"/>
+        </w:rPr>
+        <w:t>s</w:t>
+      </w:r>
+      <w:r>
+        <w:rPr>
+          <w:highlight w:val="lightGray"/>
+        </w:rPr>
+        <w:t xml:space="preserve">     </w:t>
+      </w:r>
+      <w:r>
+        <w:rPr>
+          <w:highlight w:val="lightGray"/>
+        </w:rPr>
+        <w:t xml:space="preserve"> </w:t>
+      </w:r>
+    </w:p>
+    <w:p/>
+    <w:p>
+      <w:r>
+        <w:tab/>
+      </w:r>
+      <w:r>
+        <w:t>Copy</w:t>
+      </w:r>
+      <w:r>
+        <w:t xml:space="preserve"> README to </w:t>
+      </w:r>
+      <w:r>
+        <w:t xml:space="preserve">the Test1 directory and change its name to </w:t>
+      </w:r>
+      <w:r>
+        <w:t xml:space="preserve">README_copy3 </w:t>
+      </w:r>
+    </w:p>
+    <w:p>
+      <w:pPr>
+        <w:ind w:firstLine="720"/>
+        <w:rPr>
+          <w:highlight w:val="lightGray"/>
+        </w:rPr>
+      </w:pPr>
+      <w:r>
+        <w:rPr>
+          <w:b/>
+          <w:highlight w:val="lightGray"/>
+        </w:rPr>
+        <w:t xml:space="preserve">$ </w:t>
+      </w:r>
+      <w:r>
+        <w:rPr>
+          <w:b/>
+          <w:highlight w:val="lightGray"/>
+        </w:rPr>
+        <w:t xml:space="preserve">cp README </w:t>
+      </w:r>
+      <w:r>
+        <w:rPr>
+          <w:b/>
+          <w:highlight w:val="lightGray"/>
+        </w:rPr>
+        <w:t xml:space="preserve"> </w:t>
+      </w:r>
+      <w:r>
+        <w:rPr>
+          <w:b/>
+          <w:highlight w:val="lightGray"/>
+        </w:rPr>
+        <w:t>Test1/README_copy3</w:t>
+      </w:r>
+      <w:r>
+        <w:rPr>
+          <w:b/>
+          <w:highlight w:val="lightGray"/>
+        </w:rPr>
+        <w:t xml:space="preserve">    </w:t>
+      </w:r>
+      <w:r>
+        <w:rPr>
+          <w:highlight w:val="lightGray"/>
+        </w:rPr>
+        <w:t xml:space="preserve">   </w:t>
+      </w:r>
+      <w:r>
+        <w:rPr>
+          <w:highlight w:val="lightGray"/>
+        </w:rPr>
+        <w:t xml:space="preserve">   </w:t>
+      </w:r>
+      <w:r>
+        <w:rPr>
+          <w:highlight w:val="lightGray"/>
+        </w:rPr>
+        <w:t xml:space="preserve">   </w:t>
+      </w:r>
+      <w:r>
+        <w:rPr>
+          <w:highlight w:val="lightGray"/>
+        </w:rPr>
+        <w:t xml:space="preserve">    </w:t>
+      </w:r>
+      <w:r>
+        <w:rPr>
+          <w:highlight w:val="lightGray"/>
+        </w:rPr>
+        <w:t xml:space="preserve">                                                                        </w:t>
+      </w:r>
+      <w:r>
+        <w:rPr>
+          <w:color w:val="D0CECE" w:themeColor="background2" w:themeShade="E6"/>
+          <w:highlight w:val="lightGray"/>
+        </w:rPr>
+        <w:t>s</w:t>
+      </w:r>
+      <w:r>
+        <w:rPr>
+          <w:highlight w:val="lightGray"/>
+        </w:rPr>
+        <w:t xml:space="preserve">     </w:t>
+      </w:r>
+    </w:p>
+    <w:p>
+      <w:pPr>
+        <w:pStyle w:val="ListParagraph"/>
+      </w:pPr>
+    </w:p>
+    <w:p>
+      <w:pPr>
+        <w:pStyle w:val="ListParagraph"/>
+      </w:pPr>
+      <w:r>
+        <w:t xml:space="preserve">Check the contents of the </w:t>
+      </w:r>
+      <w:r>
+        <w:t>Test1</w:t>
+      </w:r>
+      <w:r>
+        <w:t xml:space="preserve"> directory</w:t>
+      </w:r>
+      <w:r>
+        <w:t xml:space="preserve"> </w:t>
+      </w:r>
+      <w:r>
+        <w:t>(list directory)</w:t>
+      </w:r>
+    </w:p>
+    <w:p>
+      <w:pPr>
+        <w:pStyle w:val="ListParagraph"/>
+        <w:rPr>
+          <w:highlight w:val="lightGray"/>
+        </w:rPr>
+      </w:pPr>
+      <w:r>
+        <w:rPr>
+          <w:b/>
+          <w:highlight w:val="lightGray"/>
+        </w:rPr>
+        <w:t xml:space="preserve">$ </w:t>
+      </w:r>
+      <w:r>
+        <w:rPr>
+          <w:b/>
+          <w:highlight w:val="lightGray"/>
+        </w:rPr>
+        <w:t xml:space="preserve">DO IT                  </w:t>
+      </w:r>
+      <w:r>
+        <w:rPr>
+          <w:highlight w:val="lightGray"/>
+        </w:rPr>
+        <w:t xml:space="preserve">   </w:t>
+      </w:r>
+      <w:r>
+        <w:rPr>
+          <w:highlight w:val="lightGray"/>
+        </w:rPr>
+        <w:t xml:space="preserve">          </w:t>
+      </w:r>
+      <w:r>
+        <w:rPr>
+          <w:highlight w:val="lightGray"/>
+        </w:rPr>
+        <w:t xml:space="preserve"> </w:t>
+      </w:r>
+      <w:r>
+        <w:rPr>
+          <w:highlight w:val="lightGray"/>
+        </w:rPr>
+        <w:t xml:space="preserve">                                                                                                               </w:t>
+      </w:r>
+      <w:r>
+        <w:rPr>
+          <w:color w:val="D0CECE" w:themeColor="background2" w:themeShade="E6"/>
+          <w:highlight w:val="lightGray"/>
+        </w:rPr>
+        <w:t>s</w:t>
+      </w:r>
+      <w:r>
+        <w:rPr>
+          <w:highlight w:val="lightGray"/>
+        </w:rPr>
+        <w:t xml:space="preserve">      </w:t>
+      </w:r>
+    </w:p>
+    <w:p/>
+    <w:p>
+      <w:pPr>
+        <w:ind w:left="720"/>
+      </w:pPr>
+      <w:r>
+        <w:t xml:space="preserve">Copy all the README files in directory </w:t>
+      </w:r>
+      <w:r>
+        <w:t xml:space="preserve"> Test1 </w:t>
+      </w:r>
+      <w:r>
+        <w:t>to directory Test2 (keeping the filenames the same)</w:t>
+      </w:r>
+    </w:p>
+    <w:p>
+      <w:pPr>
+        <w:ind w:firstLine="720"/>
+        <w:rPr>
+          <w:highlight w:val="lightGray"/>
+        </w:rPr>
+      </w:pPr>
+      <w:r>
+        <w:rPr>
+          <w:b/>
+          <w:highlight w:val="lightGray"/>
+        </w:rPr>
+        <w:t xml:space="preserve">$ </w:t>
+      </w:r>
+      <w:r>
+        <w:rPr>
+          <w:b/>
+          <w:highlight w:val="lightGray"/>
+        </w:rPr>
+        <w:t>cp</w:t>
+      </w:r>
+      <w:r>
+        <w:rPr>
+          <w:b/>
+          <w:highlight w:val="lightGray"/>
+        </w:rPr>
+        <w:t xml:space="preserve"> </w:t>
       </w:r>
       <w:r>
         <w:rPr>
@@ -4152,421 +4253,6 @@
           <w:highlight w:val="lightGray"/>
         </w:rPr>
         <w:t xml:space="preserve"> Test1/</w:t>
-      </w:r>
-      <w:r>
-        <w:rPr>
-          <w:b/>
-          <w:highlight w:val="lightGray"/>
-        </w:rPr>
-        <w:t>README_copy2</w:t>
-      </w:r>
-      <w:r>
-        <w:rPr>
-          <w:b/>
-          <w:highlight w:val="lightGray"/>
-        </w:rPr>
-        <w:t xml:space="preserve">   </w:t>
-      </w:r>
-      <w:r>
-        <w:rPr>
-          <w:b/>
-          <w:highlight w:val="lightGray"/>
-        </w:rPr>
-        <w:t xml:space="preserve">          </w:t>
-      </w:r>
-      <w:r>
-        <w:rPr>
-          <w:highlight w:val="lightGray"/>
-        </w:rPr>
-        <w:t xml:space="preserve">   </w:t>
-      </w:r>
-      <w:r>
-        <w:rPr>
-          <w:highlight w:val="lightGray"/>
-        </w:rPr>
-        <w:t xml:space="preserve">    </w:t>
-      </w:r>
-      <w:r>
-        <w:rPr>
-          <w:highlight w:val="lightGray"/>
-        </w:rPr>
-        <w:t xml:space="preserve">                                                 </w:t>
-      </w:r>
-      <w:r>
-        <w:rPr>
-          <w:highlight w:val="lightGray"/>
-        </w:rPr>
-        <w:t xml:space="preserve">    </w:t>
-      </w:r>
-      <w:r>
-        <w:rPr>
-          <w:highlight w:val="lightGray"/>
-        </w:rPr>
-        <w:t xml:space="preserve">  </w:t>
-      </w:r>
-      <w:r>
-        <w:rPr>
-          <w:color w:val="D0CECE" w:themeColor="background2" w:themeShade="E6"/>
-          <w:highlight w:val="lightGray"/>
-        </w:rPr>
-        <w:t>s</w:t>
-      </w:r>
-    </w:p>
-    <w:p>
-      <w:pPr>
-        <w:pStyle w:val="ListParagraph"/>
-      </w:pPr>
-    </w:p>
-    <w:p>
-      <w:pPr>
-        <w:pStyle w:val="ListParagraph"/>
-      </w:pPr>
-      <w:r>
-        <w:t>Check that it is in the directory Test</w:t>
-      </w:r>
-      <w:r>
-        <w:t>1</w:t>
-      </w:r>
-      <w:r>
-        <w:t xml:space="preserve"> (list directory)</w:t>
-      </w:r>
-    </w:p>
-    <w:p>
-      <w:pPr>
-        <w:pStyle w:val="ListParagraph"/>
-        <w:rPr>
-          <w:highlight w:val="lightGray"/>
-        </w:rPr>
-      </w:pPr>
-      <w:r>
-        <w:rPr>
-          <w:b/>
-          <w:highlight w:val="lightGray"/>
-        </w:rPr>
-        <w:t xml:space="preserve">$ </w:t>
-      </w:r>
-      <w:r>
-        <w:rPr>
-          <w:b/>
-          <w:highlight w:val="lightGray"/>
-        </w:rPr>
-        <w:t>ls Test1</w:t>
-      </w:r>
-      <w:r>
-        <w:rPr>
-          <w:b/>
-          <w:highlight w:val="lightGray"/>
-        </w:rPr>
-        <w:t xml:space="preserve">       </w:t>
-      </w:r>
-      <w:r>
-        <w:rPr>
-          <w:b/>
-          <w:highlight w:val="lightGray"/>
-        </w:rPr>
-        <w:t xml:space="preserve">       </w:t>
-      </w:r>
-      <w:r>
-        <w:rPr>
-          <w:highlight w:val="lightGray"/>
-        </w:rPr>
-        <w:t xml:space="preserve">   </w:t>
-      </w:r>
-      <w:r>
-        <w:rPr>
-          <w:highlight w:val="lightGray"/>
-        </w:rPr>
-        <w:t xml:space="preserve">          </w:t>
-      </w:r>
-      <w:r>
-        <w:rPr>
-          <w:highlight w:val="lightGray"/>
-        </w:rPr>
-        <w:t xml:space="preserve"> </w:t>
-      </w:r>
-      <w:r>
-        <w:rPr>
-          <w:highlight w:val="lightGray"/>
-        </w:rPr>
-        <w:t xml:space="preserve">                                                                                                               </w:t>
-      </w:r>
-      <w:r>
-        <w:rPr>
-          <w:color w:val="D0CECE" w:themeColor="background2" w:themeShade="E6"/>
-          <w:highlight w:val="lightGray"/>
-        </w:rPr>
-        <w:t>s</w:t>
-      </w:r>
-      <w:r>
-        <w:rPr>
-          <w:highlight w:val="lightGray"/>
-        </w:rPr>
-        <w:t xml:space="preserve">     </w:t>
-      </w:r>
-      <w:r>
-        <w:rPr>
-          <w:highlight w:val="lightGray"/>
-        </w:rPr>
-        <w:t xml:space="preserve"> </w:t>
-      </w:r>
-    </w:p>
-    <w:p/>
-    <w:p>
-      <w:r>
-        <w:tab/>
-      </w:r>
-      <w:r>
-        <w:t>Copy</w:t>
-      </w:r>
-      <w:r>
-        <w:t xml:space="preserve"> README to </w:t>
-      </w:r>
-      <w:r>
-        <w:t xml:space="preserve">the Test1 directory and change its name to </w:t>
-      </w:r>
-      <w:r>
-        <w:t xml:space="preserve">README_copy3 </w:t>
-      </w:r>
-    </w:p>
-    <w:p>
-      <w:pPr>
-        <w:ind w:firstLine="720"/>
-        <w:rPr>
-          <w:highlight w:val="lightGray"/>
-        </w:rPr>
-      </w:pPr>
-      <w:r>
-        <w:rPr>
-          <w:b/>
-          <w:highlight w:val="lightGray"/>
-        </w:rPr>
-        <w:t xml:space="preserve">$ </w:t>
-      </w:r>
-      <w:proofErr w:type="spellStart"/>
-      <w:r>
-        <w:rPr>
-          <w:b/>
-          <w:highlight w:val="lightGray"/>
-        </w:rPr>
-        <w:t>cp</w:t>
-      </w:r>
-      <w:proofErr w:type="spellEnd"/>
-      <w:r>
-        <w:rPr>
-          <w:b/>
-          <w:highlight w:val="lightGray"/>
-        </w:rPr>
-        <w:t xml:space="preserve"> README </w:t>
-      </w:r>
-      <w:r>
-        <w:rPr>
-          <w:b/>
-          <w:highlight w:val="lightGray"/>
-        </w:rPr>
-        <w:t xml:space="preserve"> </w:t>
-      </w:r>
-      <w:r>
-        <w:rPr>
-          <w:b/>
-          <w:highlight w:val="lightGray"/>
-        </w:rPr>
-        <w:t>Test1/README_copy3</w:t>
-      </w:r>
-      <w:r>
-        <w:rPr>
-          <w:b/>
-          <w:highlight w:val="lightGray"/>
-        </w:rPr>
-        <w:t xml:space="preserve">    </w:t>
-      </w:r>
-      <w:r>
-        <w:rPr>
-          <w:highlight w:val="lightGray"/>
-        </w:rPr>
-        <w:t xml:space="preserve">   </w:t>
-      </w:r>
-      <w:r>
-        <w:rPr>
-          <w:highlight w:val="lightGray"/>
-        </w:rPr>
-        <w:t xml:space="preserve">   </w:t>
-      </w:r>
-      <w:r>
-        <w:rPr>
-          <w:highlight w:val="lightGray"/>
-        </w:rPr>
-        <w:t xml:space="preserve">   </w:t>
-      </w:r>
-      <w:r>
-        <w:rPr>
-          <w:highlight w:val="lightGray"/>
-        </w:rPr>
-        <w:t xml:space="preserve">    </w:t>
-      </w:r>
-      <w:r>
-        <w:rPr>
-          <w:highlight w:val="lightGray"/>
-        </w:rPr>
-        <w:t xml:space="preserve">                                                                        </w:t>
-      </w:r>
-      <w:r>
-        <w:rPr>
-          <w:color w:val="D0CECE" w:themeColor="background2" w:themeShade="E6"/>
-          <w:highlight w:val="lightGray"/>
-        </w:rPr>
-        <w:t>s</w:t>
-      </w:r>
-      <w:r>
-        <w:rPr>
-          <w:highlight w:val="lightGray"/>
-        </w:rPr>
-        <w:t xml:space="preserve">     </w:t>
-      </w:r>
-    </w:p>
-    <w:p>
-      <w:pPr>
-        <w:pStyle w:val="ListParagraph"/>
-      </w:pPr>
-    </w:p>
-    <w:p>
-      <w:pPr>
-        <w:pStyle w:val="ListParagraph"/>
-      </w:pPr>
-      <w:r>
-        <w:t xml:space="preserve">Check the contents of the </w:t>
-      </w:r>
-      <w:r>
-        <w:t>Test1</w:t>
-      </w:r>
-      <w:r>
-        <w:t xml:space="preserve"> directory</w:t>
-      </w:r>
-      <w:r>
-        <w:t xml:space="preserve"> </w:t>
-      </w:r>
-      <w:r>
-        <w:t>(list directory)</w:t>
-      </w:r>
-    </w:p>
-    <w:p>
-      <w:pPr>
-        <w:pStyle w:val="ListParagraph"/>
-        <w:rPr>
-          <w:highlight w:val="lightGray"/>
-        </w:rPr>
-      </w:pPr>
-      <w:r>
-        <w:rPr>
-          <w:b/>
-          <w:highlight w:val="lightGray"/>
-        </w:rPr>
-        <w:t xml:space="preserve">$ </w:t>
-      </w:r>
-      <w:r>
-        <w:rPr>
-          <w:b/>
-          <w:highlight w:val="lightGray"/>
-        </w:rPr>
-        <w:t xml:space="preserve">DO IT                  </w:t>
-      </w:r>
-      <w:r>
-        <w:rPr>
-          <w:highlight w:val="lightGray"/>
-        </w:rPr>
-        <w:t xml:space="preserve">   </w:t>
-      </w:r>
-      <w:r>
-        <w:rPr>
-          <w:highlight w:val="lightGray"/>
-        </w:rPr>
-        <w:t xml:space="preserve">          </w:t>
-      </w:r>
-      <w:r>
-        <w:rPr>
-          <w:highlight w:val="lightGray"/>
-        </w:rPr>
-        <w:t xml:space="preserve"> </w:t>
-      </w:r>
-      <w:r>
-        <w:rPr>
-          <w:highlight w:val="lightGray"/>
-        </w:rPr>
-        <w:t xml:space="preserve">                                                                                                               </w:t>
-      </w:r>
-      <w:r>
-        <w:rPr>
-          <w:color w:val="D0CECE" w:themeColor="background2" w:themeShade="E6"/>
-          <w:highlight w:val="lightGray"/>
-        </w:rPr>
-        <w:t>s</w:t>
-      </w:r>
-      <w:r>
-        <w:rPr>
-          <w:highlight w:val="lightGray"/>
-        </w:rPr>
-        <w:t xml:space="preserve">      </w:t>
-      </w:r>
-    </w:p>
-    <w:p/>
-    <w:p>
-      <w:pPr>
-        <w:ind w:left="720"/>
-      </w:pPr>
-      <w:r>
-        <w:t xml:space="preserve">Copy all the README files in directory </w:t>
-      </w:r>
-      <w:r>
-        <w:t xml:space="preserve"> Test1 </w:t>
-      </w:r>
-      <w:r>
-        <w:t>to directory Test2 (keeping the filenames the same)</w:t>
-      </w:r>
-    </w:p>
-    <w:p>
-      <w:pPr>
-        <w:ind w:firstLine="720"/>
-        <w:rPr>
-          <w:highlight w:val="lightGray"/>
-        </w:rPr>
-      </w:pPr>
-      <w:r>
-        <w:rPr>
-          <w:b/>
-          <w:highlight w:val="lightGray"/>
-        </w:rPr>
-        <w:t xml:space="preserve">$ </w:t>
-      </w:r>
-      <w:proofErr w:type="spellStart"/>
-      <w:proofErr w:type="gramStart"/>
-      <w:r>
-        <w:rPr>
-          <w:b/>
-          <w:highlight w:val="lightGray"/>
-        </w:rPr>
-        <w:t>cp</w:t>
-      </w:r>
-      <w:proofErr w:type="spellEnd"/>
-      <w:r>
-        <w:rPr>
-          <w:b/>
-          <w:highlight w:val="lightGray"/>
-        </w:rPr>
-        <w:t xml:space="preserve"> </w:t>
-      </w:r>
-      <w:r>
-        <w:rPr>
-          <w:b/>
-          <w:highlight w:val="lightGray"/>
-        </w:rPr>
-        <w:t xml:space="preserve"> Test</w:t>
-      </w:r>
-      <w:proofErr w:type="gramEnd"/>
-      <w:r>
-        <w:rPr>
-          <w:b/>
-          <w:highlight w:val="lightGray"/>
-        </w:rPr>
-        <w:t>1/</w:t>
       </w:r>
       <w:r>
         <w:rPr>
@@ -4771,21 +4457,12 @@
         </w:rPr>
         <w:t xml:space="preserve">$ </w:t>
       </w:r>
-      <w:proofErr w:type="spellStart"/>
-      <w:r>
-        <w:rPr>
-          <w:b/>
-          <w:highlight w:val="lightGray"/>
-        </w:rPr>
-        <w:t>rm</w:t>
-      </w:r>
-      <w:proofErr w:type="spellEnd"/>
-      <w:r>
-        <w:rPr>
-          <w:b/>
-          <w:highlight w:val="lightGray"/>
-        </w:rPr>
-        <w:t xml:space="preserve"> </w:t>
+      <w:r>
+        <w:rPr>
+          <w:b/>
+          <w:highlight w:val="lightGray"/>
+        </w:rPr>
+        <w:t xml:space="preserve">rm </w:t>
       </w:r>
       <w:r>
         <w:rPr>
@@ -5050,21 +4727,12 @@
         </w:rPr>
         <w:t xml:space="preserve">$ </w:t>
       </w:r>
-      <w:proofErr w:type="spellStart"/>
-      <w:r>
-        <w:rPr>
-          <w:b/>
-          <w:highlight w:val="lightGray"/>
-        </w:rPr>
-        <w:t>cp</w:t>
-      </w:r>
-      <w:proofErr w:type="spellEnd"/>
-      <w:r>
-        <w:rPr>
-          <w:b/>
-          <w:highlight w:val="lightGray"/>
-        </w:rPr>
-        <w:t xml:space="preserve">  Test</w:t>
+      <w:r>
+        <w:rPr>
+          <w:b/>
+          <w:highlight w:val="lightGray"/>
+        </w:rPr>
+        <w:t>cp  Test</w:t>
       </w:r>
       <w:r>
         <w:rPr>
@@ -5195,21 +4863,12 @@
         </w:rPr>
         <w:t xml:space="preserve">$ </w:t>
       </w:r>
-      <w:proofErr w:type="spellStart"/>
-      <w:r>
-        <w:rPr>
-          <w:b/>
-          <w:highlight w:val="lightGray"/>
-        </w:rPr>
-        <w:t>cp</w:t>
-      </w:r>
-      <w:proofErr w:type="spellEnd"/>
-      <w:r>
-        <w:rPr>
-          <w:b/>
-          <w:highlight w:val="lightGray"/>
-        </w:rPr>
-        <w:t xml:space="preserve">  -r Test1/   Test1_copy                          </w:t>
+      <w:r>
+        <w:rPr>
+          <w:b/>
+          <w:highlight w:val="lightGray"/>
+        </w:rPr>
+        <w:t xml:space="preserve">cp  -r Test1/   Test1_copy                          </w:t>
       </w:r>
       <w:r>
         <w:rPr>
@@ -5293,15 +4952,7 @@
         <w:t xml:space="preserve">-r is </w:t>
       </w:r>
       <w:r>
-        <w:t xml:space="preserve">the option for the command </w:t>
-      </w:r>
-      <w:proofErr w:type="spellStart"/>
-      <w:r>
-        <w:t>cp</w:t>
-      </w:r>
-      <w:proofErr w:type="spellEnd"/>
-      <w:r>
-        <w:t xml:space="preserve"> that means </w:t>
+        <w:t xml:space="preserve">the option for the command cp that means </w:t>
       </w:r>
       <w:r>
         <w:t xml:space="preserve">recursive, allowing you to move the contents. </w:t>
@@ -5424,21 +5075,12 @@
         </w:rPr>
         <w:t xml:space="preserve">$ </w:t>
       </w:r>
-      <w:proofErr w:type="spellStart"/>
-      <w:r>
-        <w:rPr>
-          <w:b/>
-          <w:highlight w:val="lightGray"/>
-        </w:rPr>
-        <w:t>mkdir</w:t>
-      </w:r>
-      <w:proofErr w:type="spellEnd"/>
-      <w:r>
-        <w:rPr>
-          <w:b/>
-          <w:highlight w:val="lightGray"/>
-        </w:rPr>
-        <w:t xml:space="preserve"> Test1a</w:t>
+      <w:r>
+        <w:rPr>
+          <w:b/>
+          <w:highlight w:val="lightGray"/>
+        </w:rPr>
+        <w:t>mkdir Test1a</w:t>
       </w:r>
       <w:r>
         <w:rPr>
@@ -5600,21 +5242,12 @@
         </w:rPr>
         <w:t xml:space="preserve">$ </w:t>
       </w:r>
-      <w:proofErr w:type="spellStart"/>
-      <w:r>
-        <w:rPr>
-          <w:b/>
-          <w:highlight w:val="lightGray"/>
-        </w:rPr>
-        <w:t>rmdir</w:t>
-      </w:r>
-      <w:proofErr w:type="spellEnd"/>
-      <w:r>
-        <w:rPr>
-          <w:b/>
-          <w:highlight w:val="lightGray"/>
-        </w:rPr>
-        <w:t xml:space="preserve"> Test1a           </w:t>
+      <w:r>
+        <w:rPr>
+          <w:b/>
+          <w:highlight w:val="lightGray"/>
+        </w:rPr>
+        <w:t xml:space="preserve">rmdir Test1a           </w:t>
       </w:r>
       <w:r>
         <w:rPr>
@@ -6083,15 +5716,7 @@
         <w:t>add</w:t>
       </w:r>
       <w:r>
-        <w:t xml:space="preserve"> .txt or .</w:t>
-      </w:r>
-      <w:proofErr w:type="spellStart"/>
-      <w:r>
-        <w:t>dat</w:t>
-      </w:r>
-      <w:proofErr w:type="spellEnd"/>
-      <w:r>
-        <w:t xml:space="preserve"> to a file name that will make it readable in with programs like “Text Editor” </w:t>
+        <w:t xml:space="preserve"> .txt or .dat to a file name that will make it readable in with programs like “Text Editor” </w:t>
       </w:r>
     </w:p>
     <w:p/>
@@ -6136,15 +5761,7 @@
         </w:numPr>
       </w:pPr>
       <w:r>
-        <w:t xml:space="preserve">LOG OUT of the </w:t>
-      </w:r>
-      <w:proofErr w:type="spellStart"/>
-      <w:r>
-        <w:t>Nimoy</w:t>
-      </w:r>
-      <w:proofErr w:type="spellEnd"/>
-      <w:r>
-        <w:t xml:space="preserve"> computer (upper right of the screen)</w:t>
+        <w:t>LOG OUT of the Nimoy computer (upper right of the screen)</w:t>
       </w:r>
     </w:p>
     <w:p>
@@ -6163,8 +5780,6 @@
       <w:r>
         <w:t>For Next Class:  Read Chapter 1 of the Textbook.</w:t>
       </w:r>
-      <w:bookmarkStart w:id="0" w:name="_GoBack"/>
-      <w:bookmarkEnd w:id="0"/>
     </w:p>
     <w:p>
       <w:pPr>

</xml_diff>